<commit_message>
I am a dummy
</commit_message>
<xml_diff>
--- a/Table_1.docx
+++ b/Table_1.docx
@@ -1624,16 +1624,16 @@
         <w:rPr>
           <w:rStyle w:val="VerbatimChar"/>
         </w:rPr>
-        <w:t xml:space="preserve">## &lt;div id="brsvzjemcf" style="padding-left:0px;padding-right:0px;padding-top:10px;padding-bottom:10px;overflow-x:auto;overflow-y:auto;width:auto;height:auto;"&gt;</w:t>
-      </w:r>
-      <w:r>
-        <w:br/>
-      </w:r>
-      <w:r>
-        <w:rPr>
-          <w:rStyle w:val="VerbatimChar"/>
-        </w:rPr>
-        <w:t xml:space="preserve">##   &lt;style&gt;#brsvzjemcf table {</w:t>
+        <w:t xml:space="preserve">## &lt;div id="kvhlwjwfmy" style="padding-left:0px;padding-right:0px;padding-top:10px;padding-bottom:10px;overflow-x:auto;overflow-y:auto;width:auto;height:auto;"&gt;</w:t>
+      </w:r>
+      <w:r>
+        <w:br/>
+      </w:r>
+      <w:r>
+        <w:rPr>
+          <w:rStyle w:val="VerbatimChar"/>
+        </w:rPr>
+        <w:t xml:space="preserve">##   &lt;style&gt;#kvhlwjwfmy table {</w:t>
       </w:r>
       <w:r>
         <w:br/>
@@ -1687,7 +1687,7 @@
         <w:rPr>
           <w:rStyle w:val="VerbatimChar"/>
         </w:rPr>
-        <w:t xml:space="preserve">## #brsvzjemcf thead, #brsvzjemcf tbody, #brsvzjemcf tfoot, #brsvzjemcf tr, #brsvzjemcf td, #brsvzjemcf th {</w:t>
+        <w:t xml:space="preserve">## #kvhlwjwfmy thead, #kvhlwjwfmy tbody, #kvhlwjwfmy tfoot, #kvhlwjwfmy tr, #kvhlwjwfmy td, #kvhlwjwfmy th {</w:t>
       </w:r>
       <w:r>
         <w:br/>
@@ -1723,7 +1723,7 @@
         <w:rPr>
           <w:rStyle w:val="VerbatimChar"/>
         </w:rPr>
-        <w:t xml:space="preserve">## #brsvzjemcf p {</w:t>
+        <w:t xml:space="preserve">## #kvhlwjwfmy p {</w:t>
       </w:r>
       <w:r>
         <w:br/>
@@ -1768,7 +1768,7 @@
         <w:rPr>
           <w:rStyle w:val="VerbatimChar"/>
         </w:rPr>
-        <w:t xml:space="preserve">## #brsvzjemcf .gt_table {</w:t>
+        <w:t xml:space="preserve">## #kvhlwjwfmy .gt_table {</w:t>
       </w:r>
       <w:r>
         <w:br/>
@@ -2002,7 +2002,7 @@
         <w:rPr>
           <w:rStyle w:val="VerbatimChar"/>
         </w:rPr>
-        <w:t xml:space="preserve">## #brsvzjemcf .gt_caption {</w:t>
+        <w:t xml:space="preserve">## #kvhlwjwfmy .gt_caption {</w:t>
       </w:r>
       <w:r>
         <w:br/>
@@ -2047,7 +2047,7 @@
         <w:rPr>
           <w:rStyle w:val="VerbatimChar"/>
         </w:rPr>
-        <w:t xml:space="preserve">## #brsvzjemcf .gt_title {</w:t>
+        <w:t xml:space="preserve">## #kvhlwjwfmy .gt_title {</w:t>
       </w:r>
       <w:r>
         <w:br/>
@@ -2155,7 +2155,7 @@
         <w:rPr>
           <w:rStyle w:val="VerbatimChar"/>
         </w:rPr>
-        <w:t xml:space="preserve">## #brsvzjemcf .gt_subtitle {</w:t>
+        <w:t xml:space="preserve">## #kvhlwjwfmy .gt_subtitle {</w:t>
       </w:r>
       <w:r>
         <w:br/>
@@ -2263,7 +2263,7 @@
         <w:rPr>
           <w:rStyle w:val="VerbatimChar"/>
         </w:rPr>
-        <w:t xml:space="preserve">## #brsvzjemcf .gt_heading {</w:t>
+        <w:t xml:space="preserve">## #kvhlwjwfmy .gt_heading {</w:t>
       </w:r>
       <w:r>
         <w:br/>
@@ -2371,7 +2371,7 @@
         <w:rPr>
           <w:rStyle w:val="VerbatimChar"/>
         </w:rPr>
-        <w:t xml:space="preserve">## #brsvzjemcf .gt_bottom_border {</w:t>
+        <w:t xml:space="preserve">## #kvhlwjwfmy .gt_bottom_border {</w:t>
       </w:r>
       <w:r>
         <w:br/>
@@ -2425,7 +2425,7 @@
         <w:rPr>
           <w:rStyle w:val="VerbatimChar"/>
         </w:rPr>
-        <w:t xml:space="preserve">## #brsvzjemcf .gt_col_headings {</w:t>
+        <w:t xml:space="preserve">## #kvhlwjwfmy .gt_col_headings {</w:t>
       </w:r>
       <w:r>
         <w:br/>
@@ -2560,7 +2560,7 @@
         <w:rPr>
           <w:rStyle w:val="VerbatimChar"/>
         </w:rPr>
-        <w:t xml:space="preserve">## #brsvzjemcf .gt_col_heading {</w:t>
+        <w:t xml:space="preserve">## #kvhlwjwfmy .gt_col_heading {</w:t>
       </w:r>
       <w:r>
         <w:br/>
@@ -2740,7 +2740,7 @@
         <w:rPr>
           <w:rStyle w:val="VerbatimChar"/>
         </w:rPr>
-        <w:t xml:space="preserve">## #brsvzjemcf .gt_column_spanner_outer {</w:t>
+        <w:t xml:space="preserve">## #kvhlwjwfmy .gt_column_spanner_outer {</w:t>
       </w:r>
       <w:r>
         <w:br/>
@@ -2848,7 +2848,7 @@
         <w:rPr>
           <w:rStyle w:val="VerbatimChar"/>
         </w:rPr>
-        <w:t xml:space="preserve">## #brsvzjemcf .gt_column_spanner_outer:first-child {</w:t>
+        <w:t xml:space="preserve">## #kvhlwjwfmy .gt_column_spanner_outer:first-child {</w:t>
       </w:r>
       <w:r>
         <w:br/>
@@ -2884,7 +2884,7 @@
         <w:rPr>
           <w:rStyle w:val="VerbatimChar"/>
         </w:rPr>
-        <w:t xml:space="preserve">## #brsvzjemcf .gt_column_spanner_outer:last-child {</w:t>
+        <w:t xml:space="preserve">## #kvhlwjwfmy .gt_column_spanner_outer:last-child {</w:t>
       </w:r>
       <w:r>
         <w:br/>
@@ -2920,7 +2920,7 @@
         <w:rPr>
           <w:rStyle w:val="VerbatimChar"/>
         </w:rPr>
-        <w:t xml:space="preserve">## #brsvzjemcf .gt_column_spanner {</w:t>
+        <w:t xml:space="preserve">## #kvhlwjwfmy .gt_column_spanner {</w:t>
       </w:r>
       <w:r>
         <w:br/>
@@ -3028,7 +3028,7 @@
         <w:rPr>
           <w:rStyle w:val="VerbatimChar"/>
         </w:rPr>
-        <w:t xml:space="preserve">## #brsvzjemcf .gt_spanner_row {</w:t>
+        <w:t xml:space="preserve">## #kvhlwjwfmy .gt_spanner_row {</w:t>
       </w:r>
       <w:r>
         <w:br/>
@@ -3064,7 +3064,7 @@
         <w:rPr>
           <w:rStyle w:val="VerbatimChar"/>
         </w:rPr>
-        <w:t xml:space="preserve">## #brsvzjemcf .gt_group_heading {</w:t>
+        <w:t xml:space="preserve">## #kvhlwjwfmy .gt_group_heading {</w:t>
       </w:r>
       <w:r>
         <w:br/>
@@ -3298,7 +3298,7 @@
         <w:rPr>
           <w:rStyle w:val="VerbatimChar"/>
         </w:rPr>
-        <w:t xml:space="preserve">## #brsvzjemcf .gt_empty_group_heading {</w:t>
+        <w:t xml:space="preserve">## #kvhlwjwfmy .gt_empty_group_heading {</w:t>
       </w:r>
       <w:r>
         <w:br/>
@@ -3433,7 +3433,7 @@
         <w:rPr>
           <w:rStyle w:val="VerbatimChar"/>
         </w:rPr>
-        <w:t xml:space="preserve">## #brsvzjemcf .gt_from_md &gt; :first-child {</w:t>
+        <w:t xml:space="preserve">## #kvhlwjwfmy .gt_from_md &gt; :first-child {</w:t>
       </w:r>
       <w:r>
         <w:br/>
@@ -3469,7 +3469,7 @@
         <w:rPr>
           <w:rStyle w:val="VerbatimChar"/>
         </w:rPr>
-        <w:t xml:space="preserve">## #brsvzjemcf .gt_from_md &gt; :last-child {</w:t>
+        <w:t xml:space="preserve">## #kvhlwjwfmy .gt_from_md &gt; :last-child {</w:t>
       </w:r>
       <w:r>
         <w:br/>
@@ -3505,7 +3505,7 @@
         <w:rPr>
           <w:rStyle w:val="VerbatimChar"/>
         </w:rPr>
-        <w:t xml:space="preserve">## #brsvzjemcf .gt_row {</w:t>
+        <w:t xml:space="preserve">## #kvhlwjwfmy .gt_row {</w:t>
       </w:r>
       <w:r>
         <w:br/>
@@ -3676,7 +3676,7 @@
         <w:rPr>
           <w:rStyle w:val="VerbatimChar"/>
         </w:rPr>
-        <w:t xml:space="preserve">## #brsvzjemcf .gt_stub {</w:t>
+        <w:t xml:space="preserve">## #kvhlwjwfmy .gt_stub {</w:t>
       </w:r>
       <w:r>
         <w:br/>
@@ -3793,7 +3793,7 @@
         <w:rPr>
           <w:rStyle w:val="VerbatimChar"/>
         </w:rPr>
-        <w:t xml:space="preserve">## #brsvzjemcf .gt_stub_row_group {</w:t>
+        <w:t xml:space="preserve">## #kvhlwjwfmy .gt_stub_row_group {</w:t>
       </w:r>
       <w:r>
         <w:br/>
@@ -3919,7 +3919,7 @@
         <w:rPr>
           <w:rStyle w:val="VerbatimChar"/>
         </w:rPr>
-        <w:t xml:space="preserve">## #brsvzjemcf .gt_row_group_first td {</w:t>
+        <w:t xml:space="preserve">## #kvhlwjwfmy .gt_row_group_first td {</w:t>
       </w:r>
       <w:r>
         <w:br/>
@@ -3955,7 +3955,7 @@
         <w:rPr>
           <w:rStyle w:val="VerbatimChar"/>
         </w:rPr>
-        <w:t xml:space="preserve">## #brsvzjemcf .gt_row_group_first th {</w:t>
+        <w:t xml:space="preserve">## #kvhlwjwfmy .gt_row_group_first th {</w:t>
       </w:r>
       <w:r>
         <w:br/>
@@ -3991,7 +3991,7 @@
         <w:rPr>
           <w:rStyle w:val="VerbatimChar"/>
         </w:rPr>
-        <w:t xml:space="preserve">## #brsvzjemcf .gt_summary_row {</w:t>
+        <w:t xml:space="preserve">## #kvhlwjwfmy .gt_summary_row {</w:t>
       </w:r>
       <w:r>
         <w:br/>
@@ -4081,7 +4081,7 @@
         <w:rPr>
           <w:rStyle w:val="VerbatimChar"/>
         </w:rPr>
-        <w:t xml:space="preserve">## #brsvzjemcf .gt_first_summary_row {</w:t>
+        <w:t xml:space="preserve">## #kvhlwjwfmy .gt_first_summary_row {</w:t>
       </w:r>
       <w:r>
         <w:br/>
@@ -4126,7 +4126,7 @@
         <w:rPr>
           <w:rStyle w:val="VerbatimChar"/>
         </w:rPr>
-        <w:t xml:space="preserve">## #brsvzjemcf .gt_first_summary_row.thick {</w:t>
+        <w:t xml:space="preserve">## #kvhlwjwfmy .gt_first_summary_row.thick {</w:t>
       </w:r>
       <w:r>
         <w:br/>
@@ -4162,7 +4162,7 @@
         <w:rPr>
           <w:rStyle w:val="VerbatimChar"/>
         </w:rPr>
-        <w:t xml:space="preserve">## #brsvzjemcf .gt_last_summary_row {</w:t>
+        <w:t xml:space="preserve">## #kvhlwjwfmy .gt_last_summary_row {</w:t>
       </w:r>
       <w:r>
         <w:br/>
@@ -4252,7 +4252,7 @@
         <w:rPr>
           <w:rStyle w:val="VerbatimChar"/>
         </w:rPr>
-        <w:t xml:space="preserve">## #brsvzjemcf .gt_grand_summary_row {</w:t>
+        <w:t xml:space="preserve">## #kvhlwjwfmy .gt_grand_summary_row {</w:t>
       </w:r>
       <w:r>
         <w:br/>
@@ -4342,7 +4342,7 @@
         <w:rPr>
           <w:rStyle w:val="VerbatimChar"/>
         </w:rPr>
-        <w:t xml:space="preserve">## #brsvzjemcf .gt_first_grand_summary_row {</w:t>
+        <w:t xml:space="preserve">## #kvhlwjwfmy .gt_first_grand_summary_row {</w:t>
       </w:r>
       <w:r>
         <w:br/>
@@ -4432,7 +4432,7 @@
         <w:rPr>
           <w:rStyle w:val="VerbatimChar"/>
         </w:rPr>
-        <w:t xml:space="preserve">## #brsvzjemcf .gt_last_grand_summary_row_top {</w:t>
+        <w:t xml:space="preserve">## #kvhlwjwfmy .gt_last_grand_summary_row_top {</w:t>
       </w:r>
       <w:r>
         <w:br/>
@@ -4522,7 +4522,7 @@
         <w:rPr>
           <w:rStyle w:val="VerbatimChar"/>
         </w:rPr>
-        <w:t xml:space="preserve">## #brsvzjemcf .gt_striped {</w:t>
+        <w:t xml:space="preserve">## #kvhlwjwfmy .gt_striped {</w:t>
       </w:r>
       <w:r>
         <w:br/>
@@ -4558,7 +4558,7 @@
         <w:rPr>
           <w:rStyle w:val="VerbatimChar"/>
         </w:rPr>
-        <w:t xml:space="preserve">## #brsvzjemcf .gt_table_body {</w:t>
+        <w:t xml:space="preserve">## #kvhlwjwfmy .gt_table_body {</w:t>
       </w:r>
       <w:r>
         <w:br/>
@@ -4639,7 +4639,7 @@
         <w:rPr>
           <w:rStyle w:val="VerbatimChar"/>
         </w:rPr>
-        <w:t xml:space="preserve">## #brsvzjemcf .gt_footnotes {</w:t>
+        <w:t xml:space="preserve">## #kvhlwjwfmy .gt_footnotes {</w:t>
       </w:r>
       <w:r>
         <w:br/>
@@ -4765,7 +4765,7 @@
         <w:rPr>
           <w:rStyle w:val="VerbatimChar"/>
         </w:rPr>
-        <w:t xml:space="preserve">## #brsvzjemcf .gt_footnote {</w:t>
+        <w:t xml:space="preserve">## #kvhlwjwfmy .gt_footnote {</w:t>
       </w:r>
       <w:r>
         <w:br/>
@@ -4846,7 +4846,7 @@
         <w:rPr>
           <w:rStyle w:val="VerbatimChar"/>
         </w:rPr>
-        <w:t xml:space="preserve">## #brsvzjemcf .gt_sourcenotes {</w:t>
+        <w:t xml:space="preserve">## #kvhlwjwfmy .gt_sourcenotes {</w:t>
       </w:r>
       <w:r>
         <w:br/>
@@ -4972,7 +4972,7 @@
         <w:rPr>
           <w:rStyle w:val="VerbatimChar"/>
         </w:rPr>
-        <w:t xml:space="preserve">## #brsvzjemcf .gt_sourcenote {</w:t>
+        <w:t xml:space="preserve">## #kvhlwjwfmy .gt_sourcenote {</w:t>
       </w:r>
       <w:r>
         <w:br/>
@@ -5044,7 +5044,7 @@
         <w:rPr>
           <w:rStyle w:val="VerbatimChar"/>
         </w:rPr>
-        <w:t xml:space="preserve">## #brsvzjemcf .gt_left {</w:t>
+        <w:t xml:space="preserve">## #kvhlwjwfmy .gt_left {</w:t>
       </w:r>
       <w:r>
         <w:br/>
@@ -5080,7 +5080,7 @@
         <w:rPr>
           <w:rStyle w:val="VerbatimChar"/>
         </w:rPr>
-        <w:t xml:space="preserve">## #brsvzjemcf .gt_center {</w:t>
+        <w:t xml:space="preserve">## #kvhlwjwfmy .gt_center {</w:t>
       </w:r>
       <w:r>
         <w:br/>
@@ -5116,7 +5116,7 @@
         <w:rPr>
           <w:rStyle w:val="VerbatimChar"/>
         </w:rPr>
-        <w:t xml:space="preserve">## #brsvzjemcf .gt_right {</w:t>
+        <w:t xml:space="preserve">## #kvhlwjwfmy .gt_right {</w:t>
       </w:r>
       <w:r>
         <w:br/>
@@ -5161,7 +5161,7 @@
         <w:rPr>
           <w:rStyle w:val="VerbatimChar"/>
         </w:rPr>
-        <w:t xml:space="preserve">## #brsvzjemcf .gt_font_normal {</w:t>
+        <w:t xml:space="preserve">## #kvhlwjwfmy .gt_font_normal {</w:t>
       </w:r>
       <w:r>
         <w:br/>
@@ -5197,7 +5197,7 @@
         <w:rPr>
           <w:rStyle w:val="VerbatimChar"/>
         </w:rPr>
-        <w:t xml:space="preserve">## #brsvzjemcf .gt_font_bold {</w:t>
+        <w:t xml:space="preserve">## #kvhlwjwfmy .gt_font_bold {</w:t>
       </w:r>
       <w:r>
         <w:br/>
@@ -5233,7 +5233,7 @@
         <w:rPr>
           <w:rStyle w:val="VerbatimChar"/>
         </w:rPr>
-        <w:t xml:space="preserve">## #brsvzjemcf .gt_font_italic {</w:t>
+        <w:t xml:space="preserve">## #kvhlwjwfmy .gt_font_italic {</w:t>
       </w:r>
       <w:r>
         <w:br/>
@@ -5269,7 +5269,7 @@
         <w:rPr>
           <w:rStyle w:val="VerbatimChar"/>
         </w:rPr>
-        <w:t xml:space="preserve">## #brsvzjemcf .gt_super {</w:t>
+        <w:t xml:space="preserve">## #kvhlwjwfmy .gt_super {</w:t>
       </w:r>
       <w:r>
         <w:br/>
@@ -5305,7 +5305,7 @@
         <w:rPr>
           <w:rStyle w:val="VerbatimChar"/>
         </w:rPr>
-        <w:t xml:space="preserve">## #brsvzjemcf .gt_footnote_marks {</w:t>
+        <w:t xml:space="preserve">## #kvhlwjwfmy .gt_footnote_marks {</w:t>
       </w:r>
       <w:r>
         <w:br/>
@@ -5359,7 +5359,7 @@
         <w:rPr>
           <w:rStyle w:val="VerbatimChar"/>
         </w:rPr>
-        <w:t xml:space="preserve">## #brsvzjemcf .gt_asterisk {</w:t>
+        <w:t xml:space="preserve">## #kvhlwjwfmy .gt_asterisk {</w:t>
       </w:r>
       <w:r>
         <w:br/>
@@ -5404,7 +5404,7 @@
         <w:rPr>
           <w:rStyle w:val="VerbatimChar"/>
         </w:rPr>
-        <w:t xml:space="preserve">## #brsvzjemcf .gt_indent_1 {</w:t>
+        <w:t xml:space="preserve">## #kvhlwjwfmy .gt_indent_1 {</w:t>
       </w:r>
       <w:r>
         <w:br/>
@@ -5440,7 +5440,7 @@
         <w:rPr>
           <w:rStyle w:val="VerbatimChar"/>
         </w:rPr>
-        <w:t xml:space="preserve">## #brsvzjemcf .gt_indent_2 {</w:t>
+        <w:t xml:space="preserve">## #kvhlwjwfmy .gt_indent_2 {</w:t>
       </w:r>
       <w:r>
         <w:br/>
@@ -5476,7 +5476,7 @@
         <w:rPr>
           <w:rStyle w:val="VerbatimChar"/>
         </w:rPr>
-        <w:t xml:space="preserve">## #brsvzjemcf .gt_indent_3 {</w:t>
+        <w:t xml:space="preserve">## #kvhlwjwfmy .gt_indent_3 {</w:t>
       </w:r>
       <w:r>
         <w:br/>
@@ -5512,7 +5512,7 @@
         <w:rPr>
           <w:rStyle w:val="VerbatimChar"/>
         </w:rPr>
-        <w:t xml:space="preserve">## #brsvzjemcf .gt_indent_4 {</w:t>
+        <w:t xml:space="preserve">## #kvhlwjwfmy .gt_indent_4 {</w:t>
       </w:r>
       <w:r>
         <w:br/>
@@ -5548,7 +5548,7 @@
         <w:rPr>
           <w:rStyle w:val="VerbatimChar"/>
         </w:rPr>
-        <w:t xml:space="preserve">## #brsvzjemcf .gt_indent_5 {</w:t>
+        <w:t xml:space="preserve">## #kvhlwjwfmy .gt_indent_5 {</w:t>
       </w:r>
       <w:r>
         <w:br/>

</xml_diff>